<commit_message>
conducted brief litt review
</commit_message>
<xml_diff>
--- a/notes.docx
+++ b/notes.docx
@@ -4,15 +4,346 @@
   <w:body>
     <w:p>
       <w:r>
-        <w:t>Research questions</w:t>
+        <w:t xml:space="preserve">Link to challenge: </w:t>
+      </w:r>
+      <w:hyperlink r:id="rId5" w:history="1">
+        <w:r>
+          <w:rPr>
+            <w:rStyle w:val="Hyperlink"/>
+          </w:rPr>
+          <w:t>https://statds.org/events/csas2026/challenge.html</w:t>
+        </w:r>
+      </w:hyperlink>
+      <w:r>
+        <w:t xml:space="preserve"> </w:t>
       </w:r>
     </w:p>
     <w:p>
+      <w:pPr>
+        <w:jc w:val="center"/>
+        <w:rPr>
+          <w:b/>
+          <w:bCs/>
+          <w:u w:val="single"/>
+        </w:rPr>
+      </w:pPr>
+      <w:r>
+        <w:rPr>
+          <w:b/>
+          <w:bCs/>
+          <w:u w:val="single"/>
+        </w:rPr>
+        <w:t>Research questions</w:t>
+      </w:r>
+    </w:p>
+    <w:p>
       <w:r>
         <w:t>How can teams optimize their defensive strategy to minimize expected points conceded? How should these strategies vary by opponent?</w:t>
       </w:r>
     </w:p>
-    <w:p/>
+    <w:p>
+      <w:pPr>
+        <w:jc w:val="center"/>
+        <w:rPr>
+          <w:b/>
+          <w:bCs/>
+          <w:u w:val="single"/>
+        </w:rPr>
+      </w:pPr>
+      <w:r>
+        <w:rPr>
+          <w:b/>
+          <w:bCs/>
+          <w:u w:val="single"/>
+        </w:rPr>
+        <w:t>Literature Review</w:t>
+      </w:r>
+    </w:p>
+    <w:p>
+      <w:r>
+        <w:t xml:space="preserve">Mixed curling is new. It came to the Olympics in 2018, which </w:t>
+      </w:r>
+      <w:proofErr w:type="spellStart"/>
+      <w:r>
+        <w:t>at</w:t>
+      </w:r>
+      <w:proofErr w:type="spellEnd"/>
+      <w:r>
+        <w:t xml:space="preserve"> the time of drafting this paper is only 8 years ago. </w:t>
+      </w:r>
+      <w:proofErr w:type="spellStart"/>
+      <w:r>
+        <w:t>A</w:t>
+      </w:r>
+      <w:proofErr w:type="spellEnd"/>
+      <w:r>
+        <w:t xml:space="preserve"> review of existing curling analytics literature reveals a limited body of work.</w:t>
+      </w:r>
+      <w:r>
+        <w:t xml:space="preserve"> </w:t>
+      </w:r>
+      <w:r>
+        <w:t>Existing discussions of power plays are largely descriptive or anecdotal, and no prior studies were found that systematically evaluate defensive responses to power plays or tailor defensive strategies to specific opponents using spatial stone data.</w:t>
+      </w:r>
+      <w:r>
+        <w:t xml:space="preserve"> </w:t>
+      </w:r>
+      <w:r>
+        <w:t xml:space="preserve">Empirical research on </w:t>
+      </w:r>
+      <w:r>
+        <w:t>power play strategy in mixed doubles</w:t>
+      </w:r>
+      <w:r>
+        <w:t xml:space="preserve"> is practically non-existent</w:t>
+      </w:r>
+      <w:r>
+        <w:t xml:space="preserve">. </w:t>
+      </w:r>
+      <w:r>
+        <w:t xml:space="preserve">This gap </w:t>
+      </w:r>
+      <w:r>
+        <w:t xml:space="preserve">will </w:t>
+      </w:r>
+      <w:r>
+        <w:t xml:space="preserve">motivate </w:t>
+      </w:r>
+      <w:r>
+        <w:t>my</w:t>
+      </w:r>
+      <w:r>
+        <w:t xml:space="preserve"> analysis.</w:t>
+      </w:r>
+    </w:p>
+    <w:p>
+      <w:r>
+        <w:t>Zacharias, E., Robak, N., &amp; Passmore, S. (2024). </w:t>
+      </w:r>
+      <w:r>
+        <w:rPr>
+          <w:i/>
+          <w:iCs/>
+        </w:rPr>
+        <w:t>An examination of studies related to the sport of curling: A scoping review</w:t>
+      </w:r>
+      <w:r>
+        <w:t>. </w:t>
+      </w:r>
+      <w:r>
+        <w:rPr>
+          <w:i/>
+          <w:iCs/>
+        </w:rPr>
+        <w:t>Frontiers in Sports and Active Living, 6</w:t>
+      </w:r>
+      <w:r>
+        <w:t>, Article 1291241. </w:t>
+      </w:r>
+      <w:hyperlink r:id="rId6" w:history="1">
+        <w:r>
+          <w:rPr>
+            <w:rStyle w:val="Hyperlink"/>
+          </w:rPr>
+          <w:t>https://doi.org/10.3389/fspor.2024.1291241</w:t>
+        </w:r>
+      </w:hyperlink>
+    </w:p>
+    <w:p>
+      <w:hyperlink r:id="rId7" w:history="1">
+        <w:r>
+          <w:rPr>
+            <w:rStyle w:val="Hyperlink"/>
+          </w:rPr>
+          <w:t>https://arxiv.org/pdf/2512.16574</w:t>
+        </w:r>
+      </w:hyperlink>
+    </w:p>
+    <w:p>
+      <w:pPr>
+        <w:rPr>
+          <w:rFonts w:ascii="Roboto" w:hAnsi="Roboto"/>
+          <w:sz w:val="21"/>
+          <w:szCs w:val="21"/>
+        </w:rPr>
+      </w:pPr>
+      <w:hyperlink r:id="rId8" w:history="1">
+        <w:r>
+          <w:rPr>
+            <w:rStyle w:val="Hyperlink"/>
+            <w:rFonts w:ascii="Roboto" w:hAnsi="Roboto"/>
+            <w:sz w:val="21"/>
+            <w:szCs w:val="21"/>
+          </w:rPr>
+          <w:t>Keith A. Willoughby</w:t>
+        </w:r>
+      </w:hyperlink>
+      <w:r>
+        <w:rPr>
+          <w:rFonts w:ascii="Roboto" w:hAnsi="Roboto"/>
+          <w:color w:val="202225"/>
+          <w:sz w:val="21"/>
+          <w:szCs w:val="21"/>
+        </w:rPr>
+        <w:t>,</w:t>
+      </w:r>
+      <w:r>
+        <w:rPr>
+          <w:rStyle w:val="apple-converted-space"/>
+          <w:rFonts w:ascii="Roboto" w:hAnsi="Roboto"/>
+          <w:color w:val="202225"/>
+          <w:sz w:val="21"/>
+          <w:szCs w:val="21"/>
+        </w:rPr>
+        <w:t> </w:t>
+      </w:r>
+      <w:hyperlink r:id="rId9" w:history="1">
+        <w:r>
+          <w:rPr>
+            <w:rStyle w:val="Hyperlink"/>
+            <w:rFonts w:ascii="Roboto" w:hAnsi="Roboto"/>
+            <w:sz w:val="21"/>
+            <w:szCs w:val="21"/>
+          </w:rPr>
+          <w:t>Kent J. Kostuk</w:t>
+        </w:r>
+      </w:hyperlink>
+      <w:r>
+        <w:rPr>
+          <w:rFonts w:ascii="Roboto" w:hAnsi="Roboto"/>
+          <w:color w:val="202225"/>
+          <w:sz w:val="21"/>
+          <w:szCs w:val="21"/>
+        </w:rPr>
+        <w:t>, (2005) An Analysis of a Strategic Decision in the Sport of Curling. Decision Analysis 2(1):58-63.</w:t>
+      </w:r>
+      <w:r>
+        <w:rPr>
+          <w:rStyle w:val="apple-converted-space"/>
+          <w:rFonts w:ascii="Roboto" w:hAnsi="Roboto"/>
+          <w:color w:val="202225"/>
+          <w:sz w:val="21"/>
+          <w:szCs w:val="21"/>
+        </w:rPr>
+        <w:t> </w:t>
+      </w:r>
+      <w:hyperlink r:id="rId10" w:history="1">
+        <w:r>
+          <w:rPr>
+            <w:rStyle w:val="Hyperlink"/>
+            <w:rFonts w:ascii="Roboto" w:hAnsi="Roboto"/>
+            <w:sz w:val="21"/>
+            <w:szCs w:val="21"/>
+          </w:rPr>
+          <w:t>https://doi.org/10.1287/deca.1050.0032</w:t>
+        </w:r>
+      </w:hyperlink>
+    </w:p>
+    <w:p>
+      <w:pPr>
+        <w:rPr>
+          <w:rFonts w:ascii="Roboto" w:hAnsi="Roboto"/>
+          <w:color w:val="202225"/>
+          <w:sz w:val="21"/>
+          <w:szCs w:val="21"/>
+        </w:rPr>
+      </w:pPr>
+      <w:hyperlink r:id="rId11" w:history="1">
+        <w:r>
+          <w:rPr>
+            <w:rStyle w:val="Hyperlink"/>
+            <w:rFonts w:ascii="Roboto" w:hAnsi="Roboto"/>
+            <w:sz w:val="21"/>
+            <w:szCs w:val="21"/>
+          </w:rPr>
+          <w:t>https://www.reddit.com/r/Curling/comments/eektsg/mixed_double_power_play_strategy/</w:t>
+        </w:r>
+      </w:hyperlink>
+    </w:p>
+    <w:p>
+      <w:pPr>
+        <w:rPr>
+          <w:rFonts w:ascii="Roboto" w:hAnsi="Roboto"/>
+          <w:color w:val="202225"/>
+          <w:sz w:val="21"/>
+          <w:szCs w:val="21"/>
+        </w:rPr>
+      </w:pPr>
+      <w:hyperlink r:id="rId12" w:history="1">
+        <w:r>
+          <w:rPr>
+            <w:rStyle w:val="Hyperlink"/>
+            <w:rFonts w:ascii="Roboto" w:hAnsi="Roboto"/>
+            <w:sz w:val="21"/>
+            <w:szCs w:val="21"/>
+          </w:rPr>
+          <w:t>https://rocksacrossthepond.blubrry.net/2021/02/02/curling-mixed-doubles-power-play-strategy/</w:t>
+        </w:r>
+      </w:hyperlink>
+    </w:p>
+    <w:p>
+      <w:pPr>
+        <w:rPr>
+          <w:rFonts w:ascii="Roboto" w:hAnsi="Roboto"/>
+          <w:color w:val="202225"/>
+          <w:sz w:val="21"/>
+          <w:szCs w:val="21"/>
+        </w:rPr>
+      </w:pPr>
+    </w:p>
+    <w:p>
+      <w:pPr>
+        <w:rPr>
+          <w:rFonts w:ascii="Roboto" w:hAnsi="Roboto"/>
+          <w:color w:val="202225"/>
+          <w:sz w:val="21"/>
+          <w:szCs w:val="21"/>
+        </w:rPr>
+      </w:pPr>
+      <w:r>
+        <w:rPr>
+          <w:rFonts w:ascii="Roboto" w:hAnsi="Roboto"/>
+          <w:color w:val="202225"/>
+          <w:sz w:val="21"/>
+          <w:szCs w:val="21"/>
+        </w:rPr>
+        <w:t>Next steps:</w:t>
+      </w:r>
+    </w:p>
+    <w:p>
+      <w:pPr>
+        <w:pStyle w:val="ListParagraph"/>
+        <w:numPr>
+          <w:ilvl w:val="0"/>
+          <w:numId w:val="3"/>
+        </w:numPr>
+        <w:rPr>
+          <w:rFonts w:ascii="Roboto" w:hAnsi="Roboto"/>
+          <w:color w:val="202225"/>
+          <w:sz w:val="21"/>
+          <w:szCs w:val="21"/>
+        </w:rPr>
+      </w:pPr>
+      <w:r>
+        <w:rPr>
+          <w:rFonts w:ascii="Roboto" w:hAnsi="Roboto"/>
+          <w:color w:val="202225"/>
+          <w:sz w:val="21"/>
+          <w:szCs w:val="21"/>
+        </w:rPr>
+        <w:t>Audit the data</w:t>
+      </w:r>
+    </w:p>
+    <w:p>
+      <w:pPr>
+        <w:rPr>
+          <w:rFonts w:ascii="Roboto" w:hAnsi="Roboto"/>
+          <w:color w:val="202225"/>
+          <w:sz w:val="21"/>
+          <w:szCs w:val="21"/>
+        </w:rPr>
+      </w:pPr>
+    </w:p>
     <w:sectPr>
       <w:pgSz w:w="12240" w:h="15840"/>
       <w:pgMar w:top="1440" w:right="1440" w:bottom="1440" w:left="1440" w:header="720" w:footer="720" w:gutter="0"/>
@@ -21,6 +352,431 @@
     </w:sectPr>
   </w:body>
 </w:document>
+</file>
+
+<file path=word/numbering.xml><?xml version="1.0" encoding="utf-8"?>
+<w:numbering xmlns:wpc="http://schemas.microsoft.com/office/word/2010/wordprocessingCanvas" xmlns:cx="http://schemas.microsoft.com/office/drawing/2014/chartex" xmlns:cx1="http://schemas.microsoft.com/office/drawing/2015/9/8/chartex" xmlns:cx2="http://schemas.microsoft.com/office/drawing/2015/10/21/chartex" xmlns:cx3="http://schemas.microsoft.com/office/drawing/2016/5/9/chartex" xmlns:cx4="http://schemas.microsoft.com/office/drawing/2016/5/10/chartex" xmlns:cx5="http://schemas.microsoft.com/office/drawing/2016/5/11/chartex" xmlns:cx6="http://schemas.microsoft.com/office/drawing/2016/5/12/chartex" xmlns:cx7="http://schemas.microsoft.com/office/drawing/2016/5/13/chartex" xmlns:cx8="http://schemas.microsoft.com/office/drawing/2016/5/14/chartex" xmlns:mc="http://schemas.openxmlformats.org/markup-compatibility/2006" xmlns:aink="http://schemas.microsoft.com/office/drawing/2016/ink" xmlns:am3d="http://schemas.microsoft.com/office/drawing/2017/model3d" xmlns:o="urn:schemas-microsoft-com:office:office" xmlns:oel="http://schemas.microsoft.com/office/2019/extlst" xmlns:r="http://schemas.openxmlformats.org/officeDocument/2006/relationships" xmlns:m="http://schemas.openxmlformats.org/officeDocument/2006/math" xmlns:v="urn:schemas-microsoft-com:vml" xmlns:wp14="http://schemas.microsoft.com/office/word/2010/wordprocessingDrawing" xmlns:wp="http://schemas.openxmlformats.org/drawingml/2006/wordprocessingDrawing" xmlns:w10="urn:schemas-microsoft-com:office:word" xmlns:w="http://schemas.openxmlformats.org/wordprocessingml/2006/main" xmlns:w14="http://schemas.microsoft.com/office/word/2010/wordml" xmlns:w15="http://schemas.microsoft.com/office/word/2012/wordml" xmlns:w16cex="http://schemas.microsoft.com/office/word/2018/wordml/cex" xmlns:w16cid="http://schemas.microsoft.com/office/word/2016/wordml/cid" xmlns:w16="http://schemas.microsoft.com/office/word/2018/wordml" xmlns:w16du="http://schemas.microsoft.com/office/word/2023/wordml/word16du" xmlns:w16sdtdh="http://schemas.microsoft.com/office/word/2020/wordml/sdtdatahash" xmlns:w16sdtfl="http://schemas.microsoft.com/office/word/2024/wordml/sdtformatlock" xmlns:w16se="http://schemas.microsoft.com/office/word/2015/wordml/symex" xmlns:wpg="http://schemas.microsoft.com/office/word/2010/wordprocessingGroup" xmlns:wpi="http://schemas.microsoft.com/office/word/2010/wordprocessingInk" xmlns:wne="http://schemas.microsoft.com/office/word/2006/wordml" xmlns:wps="http://schemas.microsoft.com/office/word/2010/wordprocessingShape" mc:Ignorable="w14 w15 w16se w16cid w16 w16cex w16sdtdh w16sdtfl w16du wp14">
+  <w:abstractNum w:abstractNumId="0" w15:restartNumberingAfterBreak="0">
+    <w:nsid w:val="1B76357F"/>
+    <w:multiLevelType w:val="hybridMultilevel"/>
+    <w:tmpl w:val="265E2CCA"/>
+    <w:lvl w:ilvl="0" w:tplc="04090001">
+      <w:start w:val="1"/>
+      <w:numFmt w:val="bullet"/>
+      <w:lvlText w:val=""/>
+      <w:lvlJc w:val="left"/>
+      <w:pPr>
+        <w:ind w:left="720" w:hanging="360"/>
+      </w:pPr>
+      <w:rPr>
+        <w:rFonts w:ascii="Symbol" w:hAnsi="Symbol" w:hint="default"/>
+      </w:rPr>
+    </w:lvl>
+    <w:lvl w:ilvl="1" w:tplc="04090003" w:tentative="1">
+      <w:start w:val="1"/>
+      <w:numFmt w:val="bullet"/>
+      <w:lvlText w:val="o"/>
+      <w:lvlJc w:val="left"/>
+      <w:pPr>
+        <w:ind w:left="1440" w:hanging="360"/>
+      </w:pPr>
+      <w:rPr>
+        <w:rFonts w:ascii="Courier New" w:hAnsi="Courier New" w:cs="Courier New" w:hint="default"/>
+      </w:rPr>
+    </w:lvl>
+    <w:lvl w:ilvl="2" w:tplc="04090005" w:tentative="1">
+      <w:start w:val="1"/>
+      <w:numFmt w:val="bullet"/>
+      <w:lvlText w:val=""/>
+      <w:lvlJc w:val="left"/>
+      <w:pPr>
+        <w:ind w:left="2160" w:hanging="360"/>
+      </w:pPr>
+      <w:rPr>
+        <w:rFonts w:ascii="Wingdings" w:hAnsi="Wingdings" w:hint="default"/>
+      </w:rPr>
+    </w:lvl>
+    <w:lvl w:ilvl="3" w:tplc="04090001" w:tentative="1">
+      <w:start w:val="1"/>
+      <w:numFmt w:val="bullet"/>
+      <w:lvlText w:val=""/>
+      <w:lvlJc w:val="left"/>
+      <w:pPr>
+        <w:ind w:left="2880" w:hanging="360"/>
+      </w:pPr>
+      <w:rPr>
+        <w:rFonts w:ascii="Symbol" w:hAnsi="Symbol" w:hint="default"/>
+      </w:rPr>
+    </w:lvl>
+    <w:lvl w:ilvl="4" w:tplc="04090003" w:tentative="1">
+      <w:start w:val="1"/>
+      <w:numFmt w:val="bullet"/>
+      <w:lvlText w:val="o"/>
+      <w:lvlJc w:val="left"/>
+      <w:pPr>
+        <w:ind w:left="3600" w:hanging="360"/>
+      </w:pPr>
+      <w:rPr>
+        <w:rFonts w:ascii="Courier New" w:hAnsi="Courier New" w:cs="Courier New" w:hint="default"/>
+      </w:rPr>
+    </w:lvl>
+    <w:lvl w:ilvl="5" w:tplc="04090005" w:tentative="1">
+      <w:start w:val="1"/>
+      <w:numFmt w:val="bullet"/>
+      <w:lvlText w:val=""/>
+      <w:lvlJc w:val="left"/>
+      <w:pPr>
+        <w:ind w:left="4320" w:hanging="360"/>
+      </w:pPr>
+      <w:rPr>
+        <w:rFonts w:ascii="Wingdings" w:hAnsi="Wingdings" w:hint="default"/>
+      </w:rPr>
+    </w:lvl>
+    <w:lvl w:ilvl="6" w:tplc="04090001" w:tentative="1">
+      <w:start w:val="1"/>
+      <w:numFmt w:val="bullet"/>
+      <w:lvlText w:val=""/>
+      <w:lvlJc w:val="left"/>
+      <w:pPr>
+        <w:ind w:left="5040" w:hanging="360"/>
+      </w:pPr>
+      <w:rPr>
+        <w:rFonts w:ascii="Symbol" w:hAnsi="Symbol" w:hint="default"/>
+      </w:rPr>
+    </w:lvl>
+    <w:lvl w:ilvl="7" w:tplc="04090003" w:tentative="1">
+      <w:start w:val="1"/>
+      <w:numFmt w:val="bullet"/>
+      <w:lvlText w:val="o"/>
+      <w:lvlJc w:val="left"/>
+      <w:pPr>
+        <w:ind w:left="5760" w:hanging="360"/>
+      </w:pPr>
+      <w:rPr>
+        <w:rFonts w:ascii="Courier New" w:hAnsi="Courier New" w:cs="Courier New" w:hint="default"/>
+      </w:rPr>
+    </w:lvl>
+    <w:lvl w:ilvl="8" w:tplc="04090005" w:tentative="1">
+      <w:start w:val="1"/>
+      <w:numFmt w:val="bullet"/>
+      <w:lvlText w:val=""/>
+      <w:lvlJc w:val="left"/>
+      <w:pPr>
+        <w:ind w:left="6480" w:hanging="360"/>
+      </w:pPr>
+      <w:rPr>
+        <w:rFonts w:ascii="Wingdings" w:hAnsi="Wingdings" w:hint="default"/>
+      </w:rPr>
+    </w:lvl>
+  </w:abstractNum>
+  <w:abstractNum w:abstractNumId="1" w15:restartNumberingAfterBreak="0">
+    <w:nsid w:val="544B01C6"/>
+    <w:multiLevelType w:val="multilevel"/>
+    <w:tmpl w:val="6D6EB064"/>
+    <w:lvl w:ilvl="0">
+      <w:start w:val="1"/>
+      <w:numFmt w:val="bullet"/>
+      <w:lvlText w:val=""/>
+      <w:lvlJc w:val="left"/>
+      <w:pPr>
+        <w:tabs>
+          <w:tab w:val="num" w:pos="720"/>
+        </w:tabs>
+        <w:ind w:left="720" w:hanging="360"/>
+      </w:pPr>
+      <w:rPr>
+        <w:rFonts w:ascii="Symbol" w:hAnsi="Symbol" w:hint="default"/>
+        <w:sz w:val="20"/>
+      </w:rPr>
+    </w:lvl>
+    <w:lvl w:ilvl="1" w:tentative="1">
+      <w:start w:val="1"/>
+      <w:numFmt w:val="bullet"/>
+      <w:lvlText w:val="o"/>
+      <w:lvlJc w:val="left"/>
+      <w:pPr>
+        <w:tabs>
+          <w:tab w:val="num" w:pos="1440"/>
+        </w:tabs>
+        <w:ind w:left="1440" w:hanging="360"/>
+      </w:pPr>
+      <w:rPr>
+        <w:rFonts w:ascii="Courier New" w:hAnsi="Courier New" w:hint="default"/>
+        <w:sz w:val="20"/>
+      </w:rPr>
+    </w:lvl>
+    <w:lvl w:ilvl="2" w:tentative="1">
+      <w:start w:val="1"/>
+      <w:numFmt w:val="bullet"/>
+      <w:lvlText w:val=""/>
+      <w:lvlJc w:val="left"/>
+      <w:pPr>
+        <w:tabs>
+          <w:tab w:val="num" w:pos="2160"/>
+        </w:tabs>
+        <w:ind w:left="2160" w:hanging="360"/>
+      </w:pPr>
+      <w:rPr>
+        <w:rFonts w:ascii="Wingdings" w:hAnsi="Wingdings" w:hint="default"/>
+        <w:sz w:val="20"/>
+      </w:rPr>
+    </w:lvl>
+    <w:lvl w:ilvl="3" w:tentative="1">
+      <w:start w:val="1"/>
+      <w:numFmt w:val="bullet"/>
+      <w:lvlText w:val=""/>
+      <w:lvlJc w:val="left"/>
+      <w:pPr>
+        <w:tabs>
+          <w:tab w:val="num" w:pos="2880"/>
+        </w:tabs>
+        <w:ind w:left="2880" w:hanging="360"/>
+      </w:pPr>
+      <w:rPr>
+        <w:rFonts w:ascii="Wingdings" w:hAnsi="Wingdings" w:hint="default"/>
+        <w:sz w:val="20"/>
+      </w:rPr>
+    </w:lvl>
+    <w:lvl w:ilvl="4" w:tentative="1">
+      <w:start w:val="1"/>
+      <w:numFmt w:val="bullet"/>
+      <w:lvlText w:val=""/>
+      <w:lvlJc w:val="left"/>
+      <w:pPr>
+        <w:tabs>
+          <w:tab w:val="num" w:pos="3600"/>
+        </w:tabs>
+        <w:ind w:left="3600" w:hanging="360"/>
+      </w:pPr>
+      <w:rPr>
+        <w:rFonts w:ascii="Wingdings" w:hAnsi="Wingdings" w:hint="default"/>
+        <w:sz w:val="20"/>
+      </w:rPr>
+    </w:lvl>
+    <w:lvl w:ilvl="5" w:tentative="1">
+      <w:start w:val="1"/>
+      <w:numFmt w:val="bullet"/>
+      <w:lvlText w:val=""/>
+      <w:lvlJc w:val="left"/>
+      <w:pPr>
+        <w:tabs>
+          <w:tab w:val="num" w:pos="4320"/>
+        </w:tabs>
+        <w:ind w:left="4320" w:hanging="360"/>
+      </w:pPr>
+      <w:rPr>
+        <w:rFonts w:ascii="Wingdings" w:hAnsi="Wingdings" w:hint="default"/>
+        <w:sz w:val="20"/>
+      </w:rPr>
+    </w:lvl>
+    <w:lvl w:ilvl="6" w:tentative="1">
+      <w:start w:val="1"/>
+      <w:numFmt w:val="bullet"/>
+      <w:lvlText w:val=""/>
+      <w:lvlJc w:val="left"/>
+      <w:pPr>
+        <w:tabs>
+          <w:tab w:val="num" w:pos="5040"/>
+        </w:tabs>
+        <w:ind w:left="5040" w:hanging="360"/>
+      </w:pPr>
+      <w:rPr>
+        <w:rFonts w:ascii="Wingdings" w:hAnsi="Wingdings" w:hint="default"/>
+        <w:sz w:val="20"/>
+      </w:rPr>
+    </w:lvl>
+    <w:lvl w:ilvl="7" w:tentative="1">
+      <w:start w:val="1"/>
+      <w:numFmt w:val="bullet"/>
+      <w:lvlText w:val=""/>
+      <w:lvlJc w:val="left"/>
+      <w:pPr>
+        <w:tabs>
+          <w:tab w:val="num" w:pos="5760"/>
+        </w:tabs>
+        <w:ind w:left="5760" w:hanging="360"/>
+      </w:pPr>
+      <w:rPr>
+        <w:rFonts w:ascii="Wingdings" w:hAnsi="Wingdings" w:hint="default"/>
+        <w:sz w:val="20"/>
+      </w:rPr>
+    </w:lvl>
+    <w:lvl w:ilvl="8" w:tentative="1">
+      <w:start w:val="1"/>
+      <w:numFmt w:val="bullet"/>
+      <w:lvlText w:val=""/>
+      <w:lvlJc w:val="left"/>
+      <w:pPr>
+        <w:tabs>
+          <w:tab w:val="num" w:pos="6480"/>
+        </w:tabs>
+        <w:ind w:left="6480" w:hanging="360"/>
+      </w:pPr>
+      <w:rPr>
+        <w:rFonts w:ascii="Wingdings" w:hAnsi="Wingdings" w:hint="default"/>
+        <w:sz w:val="20"/>
+      </w:rPr>
+    </w:lvl>
+  </w:abstractNum>
+  <w:abstractNum w:abstractNumId="2" w15:restartNumberingAfterBreak="0">
+    <w:nsid w:val="6A076C10"/>
+    <w:multiLevelType w:val="multilevel"/>
+    <w:tmpl w:val="ED3CDB0E"/>
+    <w:lvl w:ilvl="0">
+      <w:start w:val="1"/>
+      <w:numFmt w:val="bullet"/>
+      <w:lvlText w:val=""/>
+      <w:lvlJc w:val="left"/>
+      <w:pPr>
+        <w:tabs>
+          <w:tab w:val="num" w:pos="720"/>
+        </w:tabs>
+        <w:ind w:left="720" w:hanging="360"/>
+      </w:pPr>
+      <w:rPr>
+        <w:rFonts w:ascii="Symbol" w:hAnsi="Symbol" w:hint="default"/>
+        <w:sz w:val="20"/>
+      </w:rPr>
+    </w:lvl>
+    <w:lvl w:ilvl="1" w:tentative="1">
+      <w:start w:val="1"/>
+      <w:numFmt w:val="bullet"/>
+      <w:lvlText w:val="o"/>
+      <w:lvlJc w:val="left"/>
+      <w:pPr>
+        <w:tabs>
+          <w:tab w:val="num" w:pos="1440"/>
+        </w:tabs>
+        <w:ind w:left="1440" w:hanging="360"/>
+      </w:pPr>
+      <w:rPr>
+        <w:rFonts w:ascii="Courier New" w:hAnsi="Courier New" w:hint="default"/>
+        <w:sz w:val="20"/>
+      </w:rPr>
+    </w:lvl>
+    <w:lvl w:ilvl="2" w:tentative="1">
+      <w:start w:val="1"/>
+      <w:numFmt w:val="bullet"/>
+      <w:lvlText w:val=""/>
+      <w:lvlJc w:val="left"/>
+      <w:pPr>
+        <w:tabs>
+          <w:tab w:val="num" w:pos="2160"/>
+        </w:tabs>
+        <w:ind w:left="2160" w:hanging="360"/>
+      </w:pPr>
+      <w:rPr>
+        <w:rFonts w:ascii="Wingdings" w:hAnsi="Wingdings" w:hint="default"/>
+        <w:sz w:val="20"/>
+      </w:rPr>
+    </w:lvl>
+    <w:lvl w:ilvl="3" w:tentative="1">
+      <w:start w:val="1"/>
+      <w:numFmt w:val="bullet"/>
+      <w:lvlText w:val=""/>
+      <w:lvlJc w:val="left"/>
+      <w:pPr>
+        <w:tabs>
+          <w:tab w:val="num" w:pos="2880"/>
+        </w:tabs>
+        <w:ind w:left="2880" w:hanging="360"/>
+      </w:pPr>
+      <w:rPr>
+        <w:rFonts w:ascii="Wingdings" w:hAnsi="Wingdings" w:hint="default"/>
+        <w:sz w:val="20"/>
+      </w:rPr>
+    </w:lvl>
+    <w:lvl w:ilvl="4" w:tentative="1">
+      <w:start w:val="1"/>
+      <w:numFmt w:val="bullet"/>
+      <w:lvlText w:val=""/>
+      <w:lvlJc w:val="left"/>
+      <w:pPr>
+        <w:tabs>
+          <w:tab w:val="num" w:pos="3600"/>
+        </w:tabs>
+        <w:ind w:left="3600" w:hanging="360"/>
+      </w:pPr>
+      <w:rPr>
+        <w:rFonts w:ascii="Wingdings" w:hAnsi="Wingdings" w:hint="default"/>
+        <w:sz w:val="20"/>
+      </w:rPr>
+    </w:lvl>
+    <w:lvl w:ilvl="5" w:tentative="1">
+      <w:start w:val="1"/>
+      <w:numFmt w:val="bullet"/>
+      <w:lvlText w:val=""/>
+      <w:lvlJc w:val="left"/>
+      <w:pPr>
+        <w:tabs>
+          <w:tab w:val="num" w:pos="4320"/>
+        </w:tabs>
+        <w:ind w:left="4320" w:hanging="360"/>
+      </w:pPr>
+      <w:rPr>
+        <w:rFonts w:ascii="Wingdings" w:hAnsi="Wingdings" w:hint="default"/>
+        <w:sz w:val="20"/>
+      </w:rPr>
+    </w:lvl>
+    <w:lvl w:ilvl="6" w:tentative="1">
+      <w:start w:val="1"/>
+      <w:numFmt w:val="bullet"/>
+      <w:lvlText w:val=""/>
+      <w:lvlJc w:val="left"/>
+      <w:pPr>
+        <w:tabs>
+          <w:tab w:val="num" w:pos="5040"/>
+        </w:tabs>
+        <w:ind w:left="5040" w:hanging="360"/>
+      </w:pPr>
+      <w:rPr>
+        <w:rFonts w:ascii="Wingdings" w:hAnsi="Wingdings" w:hint="default"/>
+        <w:sz w:val="20"/>
+      </w:rPr>
+    </w:lvl>
+    <w:lvl w:ilvl="7" w:tentative="1">
+      <w:start w:val="1"/>
+      <w:numFmt w:val="bullet"/>
+      <w:lvlText w:val=""/>
+      <w:lvlJc w:val="left"/>
+      <w:pPr>
+        <w:tabs>
+          <w:tab w:val="num" w:pos="5760"/>
+        </w:tabs>
+        <w:ind w:left="5760" w:hanging="360"/>
+      </w:pPr>
+      <w:rPr>
+        <w:rFonts w:ascii="Wingdings" w:hAnsi="Wingdings" w:hint="default"/>
+        <w:sz w:val="20"/>
+      </w:rPr>
+    </w:lvl>
+    <w:lvl w:ilvl="8" w:tentative="1">
+      <w:start w:val="1"/>
+      <w:numFmt w:val="bullet"/>
+      <w:lvlText w:val=""/>
+      <w:lvlJc w:val="left"/>
+      <w:pPr>
+        <w:tabs>
+          <w:tab w:val="num" w:pos="6480"/>
+        </w:tabs>
+        <w:ind w:left="6480" w:hanging="360"/>
+      </w:pPr>
+      <w:rPr>
+        <w:rFonts w:ascii="Wingdings" w:hAnsi="Wingdings" w:hint="default"/>
+        <w:sz w:val="20"/>
+      </w:rPr>
+    </w:lvl>
+  </w:abstractNum>
+  <w:num w:numId="1" w16cid:durableId="407846597">
+    <w:abstractNumId w:val="2"/>
+  </w:num>
+  <w:num w:numId="2" w16cid:durableId="826090324">
+    <w:abstractNumId w:val="1"/>
+  </w:num>
+  <w:num w:numId="3" w16cid:durableId="474682756">
+    <w:abstractNumId w:val="0"/>
+  </w:num>
+</w:numbering>
 </file>
 
 <file path=word/styles.xml><?xml version="1.0" encoding="utf-8"?>
@@ -474,7 +1230,6 @@
     <w:next w:val="Normal"/>
     <w:link w:val="Heading3Char"/>
     <w:uiPriority w:val="9"/>
-    <w:semiHidden/>
     <w:unhideWhenUsed/>
     <w:qFormat/>
     <w:rsid w:val="0051765E"/>
@@ -682,7 +1437,6 @@
     <w:basedOn w:val="DefaultParagraphFont"/>
     <w:link w:val="Heading3"/>
     <w:uiPriority w:val="9"/>
-    <w:semiHidden/>
     <w:rsid w:val="0051765E"/>
     <w:rPr>
       <w:rFonts w:eastAsiaTheme="majorEastAsia" w:cstheme="majorBidi"/>
@@ -938,6 +1692,72 @@
       <w:smallCaps/>
       <w:color w:val="0F4761" w:themeColor="accent1" w:themeShade="BF"/>
       <w:spacing w:val="5"/>
+    </w:rPr>
+  </w:style>
+  <w:style w:type="character" w:styleId="Strong">
+    <w:name w:val="Strong"/>
+    <w:basedOn w:val="DefaultParagraphFont"/>
+    <w:uiPriority w:val="22"/>
+    <w:qFormat/>
+    <w:rsid w:val="009B34BD"/>
+    <w:rPr>
+      <w:b/>
+      <w:bCs/>
+    </w:rPr>
+  </w:style>
+  <w:style w:type="character" w:customStyle="1" w:styleId="apple-converted-space">
+    <w:name w:val="apple-converted-space"/>
+    <w:basedOn w:val="DefaultParagraphFont"/>
+    <w:rsid w:val="009B34BD"/>
+  </w:style>
+  <w:style w:type="paragraph" w:styleId="NormalWeb">
+    <w:name w:val="Normal (Web)"/>
+    <w:basedOn w:val="Normal"/>
+    <w:uiPriority w:val="99"/>
+    <w:semiHidden/>
+    <w:unhideWhenUsed/>
+    <w:rsid w:val="009B34BD"/>
+    <w:pPr>
+      <w:spacing w:before="100" w:beforeAutospacing="1" w:after="100" w:afterAutospacing="1" w:line="240" w:lineRule="auto"/>
+    </w:pPr>
+    <w:rPr>
+      <w:rFonts w:ascii="Times New Roman" w:eastAsia="Times New Roman" w:hAnsi="Times New Roman" w:cs="Times New Roman"/>
+      <w:kern w:val="0"/>
+      <w14:ligatures w14:val="none"/>
+    </w:rPr>
+  </w:style>
+  <w:style w:type="character" w:styleId="Emphasis">
+    <w:name w:val="Emphasis"/>
+    <w:basedOn w:val="DefaultParagraphFont"/>
+    <w:uiPriority w:val="20"/>
+    <w:qFormat/>
+    <w:rsid w:val="009B34BD"/>
+    <w:rPr>
+      <w:i/>
+      <w:iCs/>
+    </w:rPr>
+  </w:style>
+  <w:style w:type="character" w:styleId="Hyperlink">
+    <w:name w:val="Hyperlink"/>
+    <w:basedOn w:val="DefaultParagraphFont"/>
+    <w:uiPriority w:val="99"/>
+    <w:unhideWhenUsed/>
+    <w:rsid w:val="0057129A"/>
+    <w:rPr>
+      <w:color w:val="467886" w:themeColor="hyperlink"/>
+      <w:u w:val="single"/>
+    </w:rPr>
+  </w:style>
+  <w:style w:type="character" w:styleId="UnresolvedMention">
+    <w:name w:val="Unresolved Mention"/>
+    <w:basedOn w:val="DefaultParagraphFont"/>
+    <w:uiPriority w:val="99"/>
+    <w:semiHidden/>
+    <w:unhideWhenUsed/>
+    <w:rsid w:val="0057129A"/>
+    <w:rPr>
+      <w:color w:val="605E5C"/>
+      <w:shd w:val="clear" w:color="auto" w:fill="E1DFDD"/>
     </w:rPr>
   </w:style>
 </w:styles>

</xml_diff>

<commit_message>
started quality check on data
</commit_message>
<xml_diff>
--- a/notes.docx
+++ b/notes.docx
@@ -61,23 +61,10 @@
     </w:p>
     <w:p>
       <w:r>
-        <w:t xml:space="preserve">Mixed curling is new. It came to the Olympics in 2018, which </w:t>
-      </w:r>
-      <w:proofErr w:type="spellStart"/>
-      <w:r>
-        <w:t>at</w:t>
-      </w:r>
-      <w:proofErr w:type="spellEnd"/>
-      <w:r>
-        <w:t xml:space="preserve"> the time of drafting this paper is only 8 years ago. </w:t>
-      </w:r>
-      <w:proofErr w:type="spellStart"/>
-      <w:r>
-        <w:t>A</w:t>
-      </w:r>
-      <w:proofErr w:type="spellEnd"/>
-      <w:r>
-        <w:t xml:space="preserve"> review of existing curling analytics literature reveals a limited body of work.</w:t>
+        <w:t xml:space="preserve">Mixed curling is new. It came to the Olympics in 2018, which at the time of drafting this paper is only 8 years ago. </w:t>
+      </w:r>
+      <w:r>
+        <w:t>A review of existing curling analytics literature reveals a limited body of work.</w:t>
       </w:r>
       <w:r>
         <w:t xml:space="preserve"> </w:t>
@@ -86,10 +73,7 @@
         <w:t>Existing discussions of power plays are largely descriptive or anecdotal, and no prior studies were found that systematically evaluate defensive responses to power plays or tailor defensive strategies to specific opponents using spatial stone data.</w:t>
       </w:r>
       <w:r>
-        <w:t xml:space="preserve"> </w:t>
-      </w:r>
-      <w:r>
-        <w:t xml:space="preserve">Empirical research on </w:t>
+        <w:t xml:space="preserve"> Empirical research on </w:t>
       </w:r>
       <w:r>
         <w:t>power play strategy in mixed doubles</w:t>
@@ -470,6 +454,304 @@
     </w:lvl>
   </w:abstractNum>
   <w:abstractNum w:abstractNumId="1" w15:restartNumberingAfterBreak="0">
+    <w:nsid w:val="217F2B2F"/>
+    <w:multiLevelType w:val="multilevel"/>
+    <w:tmpl w:val="B19AE7A6"/>
+    <w:lvl w:ilvl="0">
+      <w:start w:val="1"/>
+      <w:numFmt w:val="bullet"/>
+      <w:lvlText w:val=""/>
+      <w:lvlJc w:val="left"/>
+      <w:pPr>
+        <w:tabs>
+          <w:tab w:val="num" w:pos="720"/>
+        </w:tabs>
+        <w:ind w:left="720" w:hanging="360"/>
+      </w:pPr>
+      <w:rPr>
+        <w:rFonts w:ascii="Symbol" w:hAnsi="Symbol" w:hint="default"/>
+        <w:sz w:val="20"/>
+      </w:rPr>
+    </w:lvl>
+    <w:lvl w:ilvl="1">
+      <w:start w:val="1"/>
+      <w:numFmt w:val="bullet"/>
+      <w:lvlText w:val="o"/>
+      <w:lvlJc w:val="left"/>
+      <w:pPr>
+        <w:tabs>
+          <w:tab w:val="num" w:pos="1440"/>
+        </w:tabs>
+        <w:ind w:left="1440" w:hanging="360"/>
+      </w:pPr>
+      <w:rPr>
+        <w:rFonts w:ascii="Courier New" w:hAnsi="Courier New" w:hint="default"/>
+        <w:sz w:val="20"/>
+      </w:rPr>
+    </w:lvl>
+    <w:lvl w:ilvl="2" w:tentative="1">
+      <w:start w:val="1"/>
+      <w:numFmt w:val="bullet"/>
+      <w:lvlText w:val=""/>
+      <w:lvlJc w:val="left"/>
+      <w:pPr>
+        <w:tabs>
+          <w:tab w:val="num" w:pos="2160"/>
+        </w:tabs>
+        <w:ind w:left="2160" w:hanging="360"/>
+      </w:pPr>
+      <w:rPr>
+        <w:rFonts w:ascii="Wingdings" w:hAnsi="Wingdings" w:hint="default"/>
+        <w:sz w:val="20"/>
+      </w:rPr>
+    </w:lvl>
+    <w:lvl w:ilvl="3" w:tentative="1">
+      <w:start w:val="1"/>
+      <w:numFmt w:val="bullet"/>
+      <w:lvlText w:val=""/>
+      <w:lvlJc w:val="left"/>
+      <w:pPr>
+        <w:tabs>
+          <w:tab w:val="num" w:pos="2880"/>
+        </w:tabs>
+        <w:ind w:left="2880" w:hanging="360"/>
+      </w:pPr>
+      <w:rPr>
+        <w:rFonts w:ascii="Wingdings" w:hAnsi="Wingdings" w:hint="default"/>
+        <w:sz w:val="20"/>
+      </w:rPr>
+    </w:lvl>
+    <w:lvl w:ilvl="4" w:tentative="1">
+      <w:start w:val="1"/>
+      <w:numFmt w:val="bullet"/>
+      <w:lvlText w:val=""/>
+      <w:lvlJc w:val="left"/>
+      <w:pPr>
+        <w:tabs>
+          <w:tab w:val="num" w:pos="3600"/>
+        </w:tabs>
+        <w:ind w:left="3600" w:hanging="360"/>
+      </w:pPr>
+      <w:rPr>
+        <w:rFonts w:ascii="Wingdings" w:hAnsi="Wingdings" w:hint="default"/>
+        <w:sz w:val="20"/>
+      </w:rPr>
+    </w:lvl>
+    <w:lvl w:ilvl="5" w:tentative="1">
+      <w:start w:val="1"/>
+      <w:numFmt w:val="bullet"/>
+      <w:lvlText w:val=""/>
+      <w:lvlJc w:val="left"/>
+      <w:pPr>
+        <w:tabs>
+          <w:tab w:val="num" w:pos="4320"/>
+        </w:tabs>
+        <w:ind w:left="4320" w:hanging="360"/>
+      </w:pPr>
+      <w:rPr>
+        <w:rFonts w:ascii="Wingdings" w:hAnsi="Wingdings" w:hint="default"/>
+        <w:sz w:val="20"/>
+      </w:rPr>
+    </w:lvl>
+    <w:lvl w:ilvl="6" w:tentative="1">
+      <w:start w:val="1"/>
+      <w:numFmt w:val="bullet"/>
+      <w:lvlText w:val=""/>
+      <w:lvlJc w:val="left"/>
+      <w:pPr>
+        <w:tabs>
+          <w:tab w:val="num" w:pos="5040"/>
+        </w:tabs>
+        <w:ind w:left="5040" w:hanging="360"/>
+      </w:pPr>
+      <w:rPr>
+        <w:rFonts w:ascii="Wingdings" w:hAnsi="Wingdings" w:hint="default"/>
+        <w:sz w:val="20"/>
+      </w:rPr>
+    </w:lvl>
+    <w:lvl w:ilvl="7" w:tentative="1">
+      <w:start w:val="1"/>
+      <w:numFmt w:val="bullet"/>
+      <w:lvlText w:val=""/>
+      <w:lvlJc w:val="left"/>
+      <w:pPr>
+        <w:tabs>
+          <w:tab w:val="num" w:pos="5760"/>
+        </w:tabs>
+        <w:ind w:left="5760" w:hanging="360"/>
+      </w:pPr>
+      <w:rPr>
+        <w:rFonts w:ascii="Wingdings" w:hAnsi="Wingdings" w:hint="default"/>
+        <w:sz w:val="20"/>
+      </w:rPr>
+    </w:lvl>
+    <w:lvl w:ilvl="8" w:tentative="1">
+      <w:start w:val="1"/>
+      <w:numFmt w:val="bullet"/>
+      <w:lvlText w:val=""/>
+      <w:lvlJc w:val="left"/>
+      <w:pPr>
+        <w:tabs>
+          <w:tab w:val="num" w:pos="6480"/>
+        </w:tabs>
+        <w:ind w:left="6480" w:hanging="360"/>
+      </w:pPr>
+      <w:rPr>
+        <w:rFonts w:ascii="Wingdings" w:hAnsi="Wingdings" w:hint="default"/>
+        <w:sz w:val="20"/>
+      </w:rPr>
+    </w:lvl>
+  </w:abstractNum>
+  <w:abstractNum w:abstractNumId="2" w15:restartNumberingAfterBreak="0">
+    <w:nsid w:val="289E6FDC"/>
+    <w:multiLevelType w:val="multilevel"/>
+    <w:tmpl w:val="1318C202"/>
+    <w:lvl w:ilvl="0">
+      <w:start w:val="1"/>
+      <w:numFmt w:val="bullet"/>
+      <w:lvlText w:val=""/>
+      <w:lvlJc w:val="left"/>
+      <w:pPr>
+        <w:tabs>
+          <w:tab w:val="num" w:pos="720"/>
+        </w:tabs>
+        <w:ind w:left="720" w:hanging="360"/>
+      </w:pPr>
+      <w:rPr>
+        <w:rFonts w:ascii="Symbol" w:hAnsi="Symbol" w:hint="default"/>
+        <w:sz w:val="20"/>
+      </w:rPr>
+    </w:lvl>
+    <w:lvl w:ilvl="1">
+      <w:start w:val="1"/>
+      <w:numFmt w:val="bullet"/>
+      <w:lvlText w:val="o"/>
+      <w:lvlJc w:val="left"/>
+      <w:pPr>
+        <w:tabs>
+          <w:tab w:val="num" w:pos="1440"/>
+        </w:tabs>
+        <w:ind w:left="1440" w:hanging="360"/>
+      </w:pPr>
+      <w:rPr>
+        <w:rFonts w:ascii="Courier New" w:hAnsi="Courier New" w:hint="default"/>
+        <w:sz w:val="20"/>
+      </w:rPr>
+    </w:lvl>
+    <w:lvl w:ilvl="2" w:tentative="1">
+      <w:start w:val="1"/>
+      <w:numFmt w:val="bullet"/>
+      <w:lvlText w:val=""/>
+      <w:lvlJc w:val="left"/>
+      <w:pPr>
+        <w:tabs>
+          <w:tab w:val="num" w:pos="2160"/>
+        </w:tabs>
+        <w:ind w:left="2160" w:hanging="360"/>
+      </w:pPr>
+      <w:rPr>
+        <w:rFonts w:ascii="Wingdings" w:hAnsi="Wingdings" w:hint="default"/>
+        <w:sz w:val="20"/>
+      </w:rPr>
+    </w:lvl>
+    <w:lvl w:ilvl="3" w:tentative="1">
+      <w:start w:val="1"/>
+      <w:numFmt w:val="bullet"/>
+      <w:lvlText w:val=""/>
+      <w:lvlJc w:val="left"/>
+      <w:pPr>
+        <w:tabs>
+          <w:tab w:val="num" w:pos="2880"/>
+        </w:tabs>
+        <w:ind w:left="2880" w:hanging="360"/>
+      </w:pPr>
+      <w:rPr>
+        <w:rFonts w:ascii="Wingdings" w:hAnsi="Wingdings" w:hint="default"/>
+        <w:sz w:val="20"/>
+      </w:rPr>
+    </w:lvl>
+    <w:lvl w:ilvl="4" w:tentative="1">
+      <w:start w:val="1"/>
+      <w:numFmt w:val="bullet"/>
+      <w:lvlText w:val=""/>
+      <w:lvlJc w:val="left"/>
+      <w:pPr>
+        <w:tabs>
+          <w:tab w:val="num" w:pos="3600"/>
+        </w:tabs>
+        <w:ind w:left="3600" w:hanging="360"/>
+      </w:pPr>
+      <w:rPr>
+        <w:rFonts w:ascii="Wingdings" w:hAnsi="Wingdings" w:hint="default"/>
+        <w:sz w:val="20"/>
+      </w:rPr>
+    </w:lvl>
+    <w:lvl w:ilvl="5" w:tentative="1">
+      <w:start w:val="1"/>
+      <w:numFmt w:val="bullet"/>
+      <w:lvlText w:val=""/>
+      <w:lvlJc w:val="left"/>
+      <w:pPr>
+        <w:tabs>
+          <w:tab w:val="num" w:pos="4320"/>
+        </w:tabs>
+        <w:ind w:left="4320" w:hanging="360"/>
+      </w:pPr>
+      <w:rPr>
+        <w:rFonts w:ascii="Wingdings" w:hAnsi="Wingdings" w:hint="default"/>
+        <w:sz w:val="20"/>
+      </w:rPr>
+    </w:lvl>
+    <w:lvl w:ilvl="6" w:tentative="1">
+      <w:start w:val="1"/>
+      <w:numFmt w:val="bullet"/>
+      <w:lvlText w:val=""/>
+      <w:lvlJc w:val="left"/>
+      <w:pPr>
+        <w:tabs>
+          <w:tab w:val="num" w:pos="5040"/>
+        </w:tabs>
+        <w:ind w:left="5040" w:hanging="360"/>
+      </w:pPr>
+      <w:rPr>
+        <w:rFonts w:ascii="Wingdings" w:hAnsi="Wingdings" w:hint="default"/>
+        <w:sz w:val="20"/>
+      </w:rPr>
+    </w:lvl>
+    <w:lvl w:ilvl="7" w:tentative="1">
+      <w:start w:val="1"/>
+      <w:numFmt w:val="bullet"/>
+      <w:lvlText w:val=""/>
+      <w:lvlJc w:val="left"/>
+      <w:pPr>
+        <w:tabs>
+          <w:tab w:val="num" w:pos="5760"/>
+        </w:tabs>
+        <w:ind w:left="5760" w:hanging="360"/>
+      </w:pPr>
+      <w:rPr>
+        <w:rFonts w:ascii="Wingdings" w:hAnsi="Wingdings" w:hint="default"/>
+        <w:sz w:val="20"/>
+      </w:rPr>
+    </w:lvl>
+    <w:lvl w:ilvl="8" w:tentative="1">
+      <w:start w:val="1"/>
+      <w:numFmt w:val="bullet"/>
+      <w:lvlText w:val=""/>
+      <w:lvlJc w:val="left"/>
+      <w:pPr>
+        <w:tabs>
+          <w:tab w:val="num" w:pos="6480"/>
+        </w:tabs>
+        <w:ind w:left="6480" w:hanging="360"/>
+      </w:pPr>
+      <w:rPr>
+        <w:rFonts w:ascii="Wingdings" w:hAnsi="Wingdings" w:hint="default"/>
+        <w:sz w:val="20"/>
+      </w:rPr>
+    </w:lvl>
+  </w:abstractNum>
+  <w:abstractNum w:abstractNumId="3" w15:restartNumberingAfterBreak="0">
     <w:nsid w:val="544B01C6"/>
     <w:multiLevelType w:val="multilevel"/>
     <w:tmpl w:val="6D6EB064"/>
@@ -618,7 +900,7 @@
       </w:rPr>
     </w:lvl>
   </w:abstractNum>
-  <w:abstractNum w:abstractNumId="2" w15:restartNumberingAfterBreak="0">
+  <w:abstractNum w:abstractNumId="4" w15:restartNumberingAfterBreak="0">
     <w:nsid w:val="6A076C10"/>
     <w:multiLevelType w:val="multilevel"/>
     <w:tmpl w:val="ED3CDB0E"/>
@@ -768,13 +1050,19 @@
     </w:lvl>
   </w:abstractNum>
   <w:num w:numId="1" w16cid:durableId="407846597">
-    <w:abstractNumId w:val="2"/>
+    <w:abstractNumId w:val="4"/>
   </w:num>
   <w:num w:numId="2" w16cid:durableId="826090324">
-    <w:abstractNumId w:val="1"/>
+    <w:abstractNumId w:val="3"/>
   </w:num>
   <w:num w:numId="3" w16cid:durableId="474682756">
     <w:abstractNumId w:val="0"/>
+  </w:num>
+  <w:num w:numId="4" w16cid:durableId="1067143273">
+    <w:abstractNumId w:val="2"/>
+  </w:num>
+  <w:num w:numId="5" w16cid:durableId="1032606542">
+    <w:abstractNumId w:val="1"/>
   </w:num>
 </w:numbering>
 </file>
@@ -1760,6 +2048,18 @@
       <w:shd w:val="clear" w:color="auto" w:fill="E1DFDD"/>
     </w:rPr>
   </w:style>
+  <w:style w:type="character" w:styleId="FollowedHyperlink">
+    <w:name w:val="FollowedHyperlink"/>
+    <w:basedOn w:val="DefaultParagraphFont"/>
+    <w:uiPriority w:val="99"/>
+    <w:semiHidden/>
+    <w:unhideWhenUsed/>
+    <w:rsid w:val="001207D3"/>
+    <w:rPr>
+      <w:color w:val="96607D" w:themeColor="followedHyperlink"/>
+      <w:u w:val="single"/>
+    </w:rPr>
+  </w:style>
 </w:styles>
 </file>
 

</xml_diff>

<commit_message>
did a QA on 3 out of 6 datasets
</commit_message>
<xml_diff>
--- a/notes.docx
+++ b/notes.docx
@@ -316,6 +316,430 @@
           <w:szCs w:val="21"/>
         </w:rPr>
         <w:t>Audit the data</w:t>
+      </w:r>
+    </w:p>
+    <w:p>
+      <w:pPr>
+        <w:spacing w:before="100" w:beforeAutospacing="1" w:after="100" w:afterAutospacing="1" w:line="240" w:lineRule="auto"/>
+        <w:outlineLvl w:val="2"/>
+        <w:rPr>
+          <w:rFonts w:ascii="Times New Roman" w:eastAsia="Times New Roman" w:hAnsi="Times New Roman" w:cs="Times New Roman"/>
+          <w:b/>
+          <w:bCs/>
+          <w:color w:val="000000"/>
+          <w:kern w:val="0"/>
+          <w:sz w:val="27"/>
+          <w:szCs w:val="27"/>
+          <w14:ligatures w14:val="none"/>
+        </w:rPr>
+      </w:pPr>
+      <w:r>
+        <w:rPr>
+          <w:rFonts w:ascii="Times New Roman" w:eastAsia="Times New Roman" w:hAnsi="Times New Roman" w:cs="Times New Roman"/>
+          <w:b/>
+          <w:bCs/>
+          <w:color w:val="000000"/>
+          <w:kern w:val="0"/>
+          <w:sz w:val="27"/>
+          <w:szCs w:val="27"/>
+          <w14:ligatures w14:val="none"/>
+        </w:rPr>
+        <w:t>Step 2: Data Audit &amp; Understanding (Critical) </w:t>
+      </w:r>
+      <w:r>
+        <w:rPr>
+          <w:rFonts w:ascii="Apple Color Emoji" w:eastAsia="Times New Roman" w:hAnsi="Apple Color Emoji" w:cs="Apple Color Emoji"/>
+          <w:b/>
+          <w:bCs/>
+          <w:color w:val="000000"/>
+          <w:kern w:val="0"/>
+          <w:sz w:val="27"/>
+          <w:szCs w:val="27"/>
+          <w14:ligatures w14:val="none"/>
+        </w:rPr>
+        <w:t>🔍</w:t>
+      </w:r>
+    </w:p>
+    <w:p>
+      <w:pPr>
+        <w:spacing w:before="100" w:beforeAutospacing="1" w:after="100" w:afterAutospacing="1" w:line="240" w:lineRule="auto"/>
+        <w:rPr>
+          <w:rFonts w:ascii="Times New Roman" w:eastAsia="Times New Roman" w:hAnsi="Times New Roman" w:cs="Times New Roman"/>
+          <w:color w:val="000000"/>
+          <w:kern w:val="0"/>
+          <w14:ligatures w14:val="none"/>
+        </w:rPr>
+      </w:pPr>
+      <w:r>
+        <w:rPr>
+          <w:rFonts w:ascii="Times New Roman" w:eastAsia="Times New Roman" w:hAnsi="Times New Roman" w:cs="Times New Roman"/>
+          <w:color w:val="000000"/>
+          <w:kern w:val="0"/>
+          <w14:ligatures w14:val="none"/>
+        </w:rPr>
+        <w:t>Before cleaning, answer:</w:t>
+      </w:r>
+    </w:p>
+    <w:p>
+      <w:pPr>
+        <w:numPr>
+          <w:ilvl w:val="0"/>
+          <w:numId w:val="4"/>
+        </w:numPr>
+        <w:spacing w:before="100" w:beforeAutospacing="1" w:after="100" w:afterAutospacing="1" w:line="240" w:lineRule="auto"/>
+        <w:rPr>
+          <w:rFonts w:ascii="Times New Roman" w:eastAsia="Times New Roman" w:hAnsi="Times New Roman" w:cs="Times New Roman"/>
+          <w:color w:val="000000"/>
+          <w:kern w:val="0"/>
+          <w14:ligatures w14:val="none"/>
+        </w:rPr>
+      </w:pPr>
+      <w:r>
+        <w:rPr>
+          <w:rFonts w:ascii="Times New Roman" w:eastAsia="Times New Roman" w:hAnsi="Times New Roman" w:cs="Times New Roman"/>
+          <w:color w:val="000000"/>
+          <w:kern w:val="0"/>
+          <w14:ligatures w14:val="none"/>
+        </w:rPr>
+        <w:t>What is one row?</w:t>
+      </w:r>
+    </w:p>
+    <w:p>
+      <w:pPr>
+        <w:numPr>
+          <w:ilvl w:val="0"/>
+          <w:numId w:val="4"/>
+        </w:numPr>
+        <w:spacing w:before="100" w:beforeAutospacing="1" w:after="100" w:afterAutospacing="1" w:line="240" w:lineRule="auto"/>
+        <w:rPr>
+          <w:rFonts w:ascii="Times New Roman" w:eastAsia="Times New Roman" w:hAnsi="Times New Roman" w:cs="Times New Roman"/>
+          <w:color w:val="000000"/>
+          <w:kern w:val="0"/>
+          <w14:ligatures w14:val="none"/>
+        </w:rPr>
+      </w:pPr>
+      <w:r>
+        <w:rPr>
+          <w:rFonts w:ascii="Times New Roman" w:eastAsia="Times New Roman" w:hAnsi="Times New Roman" w:cs="Times New Roman"/>
+          <w:color w:val="000000"/>
+          <w:kern w:val="0"/>
+          <w14:ligatures w14:val="none"/>
+        </w:rPr>
+        <w:t>Do you have:</w:t>
+      </w:r>
+    </w:p>
+    <w:p>
+      <w:pPr>
+        <w:numPr>
+          <w:ilvl w:val="1"/>
+          <w:numId w:val="4"/>
+        </w:numPr>
+        <w:spacing w:before="100" w:beforeAutospacing="1" w:after="100" w:afterAutospacing="1" w:line="240" w:lineRule="auto"/>
+        <w:rPr>
+          <w:rFonts w:ascii="Times New Roman" w:eastAsia="Times New Roman" w:hAnsi="Times New Roman" w:cs="Times New Roman"/>
+          <w:color w:val="000000"/>
+          <w:kern w:val="0"/>
+          <w14:ligatures w14:val="none"/>
+        </w:rPr>
+      </w:pPr>
+      <w:r>
+        <w:rPr>
+          <w:rFonts w:ascii="Times New Roman" w:eastAsia="Times New Roman" w:hAnsi="Times New Roman" w:cs="Times New Roman"/>
+          <w:color w:val="000000"/>
+          <w:kern w:val="0"/>
+          <w14:ligatures w14:val="none"/>
+        </w:rPr>
+        <w:t xml:space="preserve">End-level </w:t>
+      </w:r>
+      <w:proofErr w:type="gramStart"/>
+      <w:r>
+        <w:rPr>
+          <w:rFonts w:ascii="Times New Roman" w:eastAsia="Times New Roman" w:hAnsi="Times New Roman" w:cs="Times New Roman"/>
+          <w:color w:val="000000"/>
+          <w:kern w:val="0"/>
+          <w14:ligatures w14:val="none"/>
+        </w:rPr>
+        <w:t>data?</w:t>
+      </w:r>
+      <w:proofErr w:type="gramEnd"/>
+    </w:p>
+    <w:p>
+      <w:pPr>
+        <w:numPr>
+          <w:ilvl w:val="1"/>
+          <w:numId w:val="4"/>
+        </w:numPr>
+        <w:spacing w:before="100" w:beforeAutospacing="1" w:after="100" w:afterAutospacing="1" w:line="240" w:lineRule="auto"/>
+        <w:rPr>
+          <w:rFonts w:ascii="Times New Roman" w:eastAsia="Times New Roman" w:hAnsi="Times New Roman" w:cs="Times New Roman"/>
+          <w:color w:val="000000"/>
+          <w:kern w:val="0"/>
+          <w14:ligatures w14:val="none"/>
+        </w:rPr>
+      </w:pPr>
+      <w:r>
+        <w:rPr>
+          <w:rFonts w:ascii="Times New Roman" w:eastAsia="Times New Roman" w:hAnsi="Times New Roman" w:cs="Times New Roman"/>
+          <w:color w:val="000000"/>
+          <w:kern w:val="0"/>
+          <w14:ligatures w14:val="none"/>
+        </w:rPr>
+        <w:t>Shot-level data?</w:t>
+      </w:r>
+    </w:p>
+    <w:p>
+      <w:pPr>
+        <w:numPr>
+          <w:ilvl w:val="1"/>
+          <w:numId w:val="4"/>
+        </w:numPr>
+        <w:spacing w:before="100" w:beforeAutospacing="1" w:after="100" w:afterAutospacing="1" w:line="240" w:lineRule="auto"/>
+        <w:rPr>
+          <w:rFonts w:ascii="Times New Roman" w:eastAsia="Times New Roman" w:hAnsi="Times New Roman" w:cs="Times New Roman"/>
+          <w:color w:val="000000"/>
+          <w:kern w:val="0"/>
+          <w14:ligatures w14:val="none"/>
+        </w:rPr>
+      </w:pPr>
+      <w:r>
+        <w:rPr>
+          <w:rFonts w:ascii="Times New Roman" w:eastAsia="Times New Roman" w:hAnsi="Times New Roman" w:cs="Times New Roman"/>
+          <w:color w:val="000000"/>
+          <w:kern w:val="0"/>
+          <w14:ligatures w14:val="none"/>
+        </w:rPr>
+        <w:t>Final stone positions only?</w:t>
+      </w:r>
+    </w:p>
+    <w:p>
+      <w:pPr>
+        <w:numPr>
+          <w:ilvl w:val="0"/>
+          <w:numId w:val="4"/>
+        </w:numPr>
+        <w:spacing w:before="100" w:beforeAutospacing="1" w:after="100" w:afterAutospacing="1" w:line="240" w:lineRule="auto"/>
+        <w:rPr>
+          <w:rFonts w:ascii="Times New Roman" w:eastAsia="Times New Roman" w:hAnsi="Times New Roman" w:cs="Times New Roman"/>
+          <w:color w:val="000000"/>
+          <w:kern w:val="0"/>
+          <w14:ligatures w14:val="none"/>
+        </w:rPr>
+      </w:pPr>
+      <w:r>
+        <w:rPr>
+          <w:rFonts w:ascii="Times New Roman" w:eastAsia="Times New Roman" w:hAnsi="Times New Roman" w:cs="Times New Roman"/>
+          <w:color w:val="000000"/>
+          <w:kern w:val="0"/>
+          <w14:ligatures w14:val="none"/>
+        </w:rPr>
+        <w:t>How are power plays identified?</w:t>
+      </w:r>
+    </w:p>
+    <w:p>
+      <w:pPr>
+        <w:spacing w:before="100" w:beforeAutospacing="1" w:after="100" w:afterAutospacing="1" w:line="240" w:lineRule="auto"/>
+        <w:rPr>
+          <w:rFonts w:ascii="Times New Roman" w:eastAsia="Times New Roman" w:hAnsi="Times New Roman" w:cs="Times New Roman"/>
+          <w:color w:val="000000"/>
+          <w:kern w:val="0"/>
+          <w14:ligatures w14:val="none"/>
+        </w:rPr>
+      </w:pPr>
+      <w:r>
+        <w:rPr>
+          <w:rFonts w:ascii="Times New Roman" w:eastAsia="Times New Roman" w:hAnsi="Times New Roman" w:cs="Times New Roman"/>
+          <w:b/>
+          <w:bCs/>
+          <w:color w:val="000000"/>
+          <w:kern w:val="0"/>
+          <w14:ligatures w14:val="none"/>
+        </w:rPr>
+        <w:lastRenderedPageBreak/>
+        <w:t>Concrete actions:</w:t>
+      </w:r>
+    </w:p>
+    <w:p>
+      <w:pPr>
+        <w:numPr>
+          <w:ilvl w:val="0"/>
+          <w:numId w:val="5"/>
+        </w:numPr>
+        <w:spacing w:before="100" w:beforeAutospacing="1" w:after="100" w:afterAutospacing="1" w:line="240" w:lineRule="auto"/>
+        <w:rPr>
+          <w:rFonts w:ascii="Times New Roman" w:eastAsia="Times New Roman" w:hAnsi="Times New Roman" w:cs="Times New Roman"/>
+          <w:color w:val="000000"/>
+          <w:kern w:val="0"/>
+          <w14:ligatures w14:val="none"/>
+        </w:rPr>
+      </w:pPr>
+      <w:r>
+        <w:rPr>
+          <w:rFonts w:ascii="Times New Roman" w:eastAsia="Times New Roman" w:hAnsi="Times New Roman" w:cs="Times New Roman"/>
+          <w:color w:val="000000"/>
+          <w:kern w:val="0"/>
+          <w14:ligatures w14:val="none"/>
+        </w:rPr>
+        <w:t>Count:</w:t>
+      </w:r>
+    </w:p>
+    <w:p>
+      <w:pPr>
+        <w:numPr>
+          <w:ilvl w:val="1"/>
+          <w:numId w:val="5"/>
+        </w:numPr>
+        <w:spacing w:before="100" w:beforeAutospacing="1" w:after="100" w:afterAutospacing="1" w:line="240" w:lineRule="auto"/>
+        <w:rPr>
+          <w:rFonts w:ascii="Times New Roman" w:eastAsia="Times New Roman" w:hAnsi="Times New Roman" w:cs="Times New Roman"/>
+          <w:color w:val="000000"/>
+          <w:kern w:val="0"/>
+          <w14:ligatures w14:val="none"/>
+        </w:rPr>
+      </w:pPr>
+      <w:r>
+        <w:rPr>
+          <w:rFonts w:ascii="Times New Roman" w:eastAsia="Times New Roman" w:hAnsi="Times New Roman" w:cs="Times New Roman"/>
+          <w:color w:val="000000"/>
+          <w:kern w:val="0"/>
+          <w14:ligatures w14:val="none"/>
+        </w:rPr>
+        <w:t>Total ends</w:t>
+      </w:r>
+    </w:p>
+    <w:p>
+      <w:pPr>
+        <w:numPr>
+          <w:ilvl w:val="1"/>
+          <w:numId w:val="5"/>
+        </w:numPr>
+        <w:spacing w:before="100" w:beforeAutospacing="1" w:after="100" w:afterAutospacing="1" w:line="240" w:lineRule="auto"/>
+        <w:rPr>
+          <w:rFonts w:ascii="Times New Roman" w:eastAsia="Times New Roman" w:hAnsi="Times New Roman" w:cs="Times New Roman"/>
+          <w:color w:val="000000"/>
+          <w:kern w:val="0"/>
+          <w14:ligatures w14:val="none"/>
+        </w:rPr>
+      </w:pPr>
+      <w:r>
+        <w:rPr>
+          <w:rFonts w:ascii="Times New Roman" w:eastAsia="Times New Roman" w:hAnsi="Times New Roman" w:cs="Times New Roman"/>
+          <w:color w:val="000000"/>
+          <w:kern w:val="0"/>
+          <w14:ligatures w14:val="none"/>
+        </w:rPr>
+        <w:t>Power play ends</w:t>
+      </w:r>
+    </w:p>
+    <w:p>
+      <w:pPr>
+        <w:numPr>
+          <w:ilvl w:val="1"/>
+          <w:numId w:val="5"/>
+        </w:numPr>
+        <w:spacing w:before="100" w:beforeAutospacing="1" w:after="100" w:afterAutospacing="1" w:line="240" w:lineRule="auto"/>
+        <w:rPr>
+          <w:rFonts w:ascii="Times New Roman" w:eastAsia="Times New Roman" w:hAnsi="Times New Roman" w:cs="Times New Roman"/>
+          <w:color w:val="000000"/>
+          <w:kern w:val="0"/>
+          <w14:ligatures w14:val="none"/>
+        </w:rPr>
+      </w:pPr>
+      <w:r>
+        <w:rPr>
+          <w:rFonts w:ascii="Times New Roman" w:eastAsia="Times New Roman" w:hAnsi="Times New Roman" w:cs="Times New Roman"/>
+          <w:color w:val="000000"/>
+          <w:kern w:val="0"/>
+          <w14:ligatures w14:val="none"/>
+        </w:rPr>
+        <w:t>Power play ends by team</w:t>
+      </w:r>
+    </w:p>
+    <w:p>
+      <w:pPr>
+        <w:numPr>
+          <w:ilvl w:val="0"/>
+          <w:numId w:val="5"/>
+        </w:numPr>
+        <w:spacing w:before="100" w:beforeAutospacing="1" w:after="100" w:afterAutospacing="1" w:line="240" w:lineRule="auto"/>
+        <w:rPr>
+          <w:rFonts w:ascii="Times New Roman" w:eastAsia="Times New Roman" w:hAnsi="Times New Roman" w:cs="Times New Roman"/>
+          <w:color w:val="000000"/>
+          <w:kern w:val="0"/>
+          <w14:ligatures w14:val="none"/>
+        </w:rPr>
+      </w:pPr>
+      <w:r>
+        <w:rPr>
+          <w:rFonts w:ascii="Times New Roman" w:eastAsia="Times New Roman" w:hAnsi="Times New Roman" w:cs="Times New Roman"/>
+          <w:color w:val="000000"/>
+          <w:kern w:val="0"/>
+          <w14:ligatures w14:val="none"/>
+        </w:rPr>
+        <w:t>Check missingness</w:t>
+      </w:r>
+    </w:p>
+    <w:p>
+      <w:pPr>
+        <w:numPr>
+          <w:ilvl w:val="0"/>
+          <w:numId w:val="5"/>
+        </w:numPr>
+        <w:spacing w:before="100" w:beforeAutospacing="1" w:after="100" w:afterAutospacing="1" w:line="240" w:lineRule="auto"/>
+        <w:rPr>
+          <w:rFonts w:ascii="Times New Roman" w:eastAsia="Times New Roman" w:hAnsi="Times New Roman" w:cs="Times New Roman"/>
+          <w:color w:val="000000"/>
+          <w:kern w:val="0"/>
+          <w14:ligatures w14:val="none"/>
+        </w:rPr>
+      </w:pPr>
+      <w:r>
+        <w:rPr>
+          <w:rFonts w:ascii="Times New Roman" w:eastAsia="Times New Roman" w:hAnsi="Times New Roman" w:cs="Times New Roman"/>
+          <w:color w:val="000000"/>
+          <w:kern w:val="0"/>
+          <w14:ligatures w14:val="none"/>
+        </w:rPr>
+        <w:t>Validate coordinates (units, orientation)</w:t>
+      </w:r>
+    </w:p>
+    <w:p>
+      <w:pPr>
+        <w:spacing w:before="100" w:beforeAutospacing="1" w:after="100" w:afterAutospacing="1" w:line="240" w:lineRule="auto"/>
+        <w:rPr>
+          <w:rFonts w:ascii="Times New Roman" w:eastAsia="Times New Roman" w:hAnsi="Times New Roman" w:cs="Times New Roman"/>
+          <w:color w:val="000000"/>
+          <w:kern w:val="0"/>
+          <w14:ligatures w14:val="none"/>
+        </w:rPr>
+      </w:pPr>
+      <w:r>
+        <w:rPr>
+          <w:rFonts w:ascii="Times New Roman" w:eastAsia="Times New Roman" w:hAnsi="Times New Roman" w:cs="Times New Roman"/>
+          <w:color w:val="000000"/>
+          <w:kern w:val="0"/>
+          <w14:ligatures w14:val="none"/>
+        </w:rPr>
+        <w:t>This step will </w:t>
+      </w:r>
+      <w:r>
+        <w:rPr>
+          <w:rFonts w:ascii="Times New Roman" w:eastAsia="Times New Roman" w:hAnsi="Times New Roman" w:cs="Times New Roman"/>
+          <w:b/>
+          <w:bCs/>
+          <w:color w:val="000000"/>
+          <w:kern w:val="0"/>
+          <w14:ligatures w14:val="none"/>
+        </w:rPr>
+        <w:t>shape everything</w:t>
+      </w:r>
+      <w:r>
+        <w:rPr>
+          <w:rFonts w:ascii="Times New Roman" w:eastAsia="Times New Roman" w:hAnsi="Times New Roman" w:cs="Times New Roman"/>
+          <w:color w:val="000000"/>
+          <w:kern w:val="0"/>
+          <w14:ligatures w14:val="none"/>
+        </w:rPr>
+        <w:t> that follows.</w:t>
       </w:r>
     </w:p>
     <w:p>

</xml_diff>

<commit_message>
feature engineering defensive intent
</commit_message>
<xml_diff>
--- a/notes.docx
+++ b/notes.docx
@@ -695,7 +695,7 @@
           <w:sz w:val="21"/>
           <w:szCs w:val="21"/>
         </w:rPr>
-        <w:t>I classify defensive stratedgy in power-play ends as either punt or contest, based on the intent of the first two defensive shots, inferred from the task variable.</w:t>
+        <w:t>I classify defensive strategy in power-play ends as either punt or contest, based on the intent of the first two defensive shots, inferred from the task variable.</w:t>
       </w:r>
     </w:p>
     <w:p>
@@ -996,6 +996,26 @@
     </w:p>
     <w:p>
       <w:pPr>
+        <w:jc w:val="center"/>
+        <w:rPr>
+          <w:rFonts w:ascii="Roboto" w:hAnsi="Roboto"/>
+          <w:color w:val="202225"/>
+          <w:sz w:val="21"/>
+          <w:szCs w:val="21"/>
+        </w:rPr>
+      </w:pPr>
+      <w:r>
+        <w:rPr>
+          <w:rFonts w:ascii="Roboto" w:hAnsi="Roboto"/>
+          <w:color w:val="202225"/>
+          <w:sz w:val="21"/>
+          <w:szCs w:val="21"/>
+        </w:rPr>
+        <w:t>Feature Engineering</w:t>
+      </w:r>
+    </w:p>
+    <w:p>
+      <w:pPr>
         <w:spacing w:before="100" w:beforeAutospacing="1" w:after="100" w:afterAutospacing="1" w:line="240" w:lineRule="auto"/>
         <w:rPr>
           <w:rFonts w:ascii="Times New Roman" w:eastAsia="Times New Roman" w:hAnsi="Times New Roman" w:cs="Times New Roman"/>
@@ -2384,7 +2404,7 @@
           <w:noProof/>
           <w:kern w:val="0"/>
         </w:rPr>
-        <w:pict w14:anchorId="1CBAF472">
+        <w:pict w14:anchorId="05BF2071">
           <v:rect id="_x0000_i1025" alt="" style="width:468pt;height:.05pt;mso-width-percent:0;mso-height-percent:0;mso-width-percent:0;mso-height-percent:0" o:hralign="center" o:hrstd="t" o:hr="t" fillcolor="#a0a0a0" stroked="f"/>
         </w:pict>
       </w:r>

</xml_diff>

<commit_message>
captured intent with 1st shot of the end
</commit_message>
<xml_diff>
--- a/notes.docx
+++ b/notes.docx
@@ -1024,6 +1024,15 @@
           <w14:ligatures w14:val="none"/>
         </w:rPr>
       </w:pPr>
+      <w:r>
+        <w:rPr>
+          <w:rFonts w:ascii="Times New Roman" w:eastAsia="Times New Roman" w:hAnsi="Times New Roman" w:cs="Times New Roman"/>
+          <w:color w:val="000000"/>
+          <w:kern w:val="0"/>
+          <w14:ligatures w14:val="none"/>
+        </w:rPr>
+        <w:t>I noticed in the Task variable of the stones category, there is a -1 group but its not mentioned in the data dictionary so I am not sure why.</w:t>
+      </w:r>
     </w:p>
     <w:p>
       <w:pPr>
@@ -2404,7 +2413,7 @@
           <w:noProof/>
           <w:kern w:val="0"/>
         </w:rPr>
-        <w:pict w14:anchorId="05BF2071">
+        <w:pict w14:anchorId="3B6C408A">
           <v:rect id="_x0000_i1025" alt="" style="width:468pt;height:.05pt;mso-width-percent:0;mso-height-percent:0;mso-width-percent:0;mso-height-percent:0" o:hralign="center" o:hrstd="t" o:hr="t" fillcolor="#a0a0a0" stroked="f"/>
         </w:pict>
       </w:r>

</xml_diff>